<commit_message>
update to have gitlab as docker registry
update the deploy-dashboar-qa
</commit_message>
<xml_diff>
--- a/documentation/create-product-enviroment-k8s.docx
+++ b/documentation/create-product-enviroment-k8s.docx
@@ -6,9 +6,948 @@
       <w:pPr>
         <w:jc w:val="center"/>
       </w:pPr>
-      <w:r>
-        <w:t>Introduction To deploy ingress-ngnx</w:t>
-      </w:r>
+      <w:proofErr w:type="spellStart"/>
+      <w:r>
+        <w:t>Intruction</w:t>
+      </w:r>
+      <w:proofErr w:type="spellEnd"/>
+      <w:r>
+        <w:t xml:space="preserve"> to create </w:t>
+      </w:r>
+      <w:proofErr w:type="spellStart"/>
+      <w:r>
+        <w:t>ImagePullSecrets</w:t>
+      </w:r>
+      <w:proofErr w:type="spellEnd"/>
+      <w:r>
+        <w:t xml:space="preserve"> to </w:t>
+      </w:r>
+      <w:proofErr w:type="spellStart"/>
+      <w:r>
+        <w:t>gitlab</w:t>
+      </w:r>
+      <w:proofErr w:type="spellEnd"/>
+    </w:p>
+    <w:p>
+      <w:pPr>
+        <w:pStyle w:val="ListParagraph"/>
+        <w:numPr>
+          <w:ilvl w:val="0"/>
+          <w:numId w:val="6"/>
+        </w:numPr>
+        <w:rPr>
+          <w:b/>
+          <w:bCs/>
+          <w:lang w:val="en-CO"/>
+        </w:rPr>
+      </w:pPr>
+      <w:r>
+        <w:t xml:space="preserve">Go to settings, click on repository, </w:t>
+      </w:r>
+      <w:r>
+        <w:rPr>
+          <w:b/>
+          <w:bCs/>
+          <w:lang w:val="en-CO"/>
+        </w:rPr>
+        <w:t>Deploy tokens</w:t>
+      </w:r>
+      <w:r>
+        <w:rPr>
+          <w:b/>
+          <w:bCs/>
+        </w:rPr>
+        <w:t>.</w:t>
+      </w:r>
+      <w:r>
+        <w:rPr>
+          <w:b/>
+          <w:bCs/>
+        </w:rPr>
+        <w:t xml:space="preserve"> Save username and secret key</w:t>
+      </w:r>
+    </w:p>
+    <w:p>
+      <w:pPr>
+        <w:pStyle w:val="ListParagraph"/>
+        <w:numPr>
+          <w:ilvl w:val="0"/>
+          <w:numId w:val="6"/>
+        </w:numPr>
+        <w:rPr>
+          <w:lang w:val="en-CO"/>
+        </w:rPr>
+      </w:pPr>
+      <w:r>
+        <w:t xml:space="preserve">Create </w:t>
+      </w:r>
+      <w:proofErr w:type="gramStart"/>
+      <w:r>
+        <w:t xml:space="preserve">file </w:t>
+      </w:r>
+      <w:r>
+        <w:rPr>
+          <w:lang w:val="en-CO"/>
+        </w:rPr>
+        <w:t>.dockerconfigjson</w:t>
+      </w:r>
+      <w:proofErr w:type="gramEnd"/>
+      <w:r>
+        <w:t xml:space="preserve"> with the following fo</w:t>
+      </w:r>
+      <w:r>
+        <w:t>rmat</w:t>
+      </w:r>
+    </w:p>
+    <w:p>
+      <w:pPr>
+        <w:pBdr>
+          <w:top w:val="single" w:sz="6" w:space="15" w:color="000000"/>
+          <w:left w:val="single" w:sz="6" w:space="15" w:color="000000"/>
+          <w:bottom w:val="single" w:sz="6" w:space="15" w:color="000000"/>
+          <w:right w:val="single" w:sz="6" w:space="15" w:color="000000"/>
+        </w:pBdr>
+        <w:shd w:val="clear" w:color="auto" w:fill="0E0F11"/>
+        <w:tabs>
+          <w:tab w:val="left" w:pos="916"/>
+          <w:tab w:val="left" w:pos="1832"/>
+          <w:tab w:val="left" w:pos="2748"/>
+          <w:tab w:val="left" w:pos="3664"/>
+          <w:tab w:val="left" w:pos="4580"/>
+          <w:tab w:val="left" w:pos="5496"/>
+          <w:tab w:val="left" w:pos="6412"/>
+          <w:tab w:val="left" w:pos="7328"/>
+          <w:tab w:val="left" w:pos="8244"/>
+          <w:tab w:val="left" w:pos="9160"/>
+          <w:tab w:val="left" w:pos="10076"/>
+          <w:tab w:val="left" w:pos="10992"/>
+          <w:tab w:val="left" w:pos="11908"/>
+          <w:tab w:val="left" w:pos="12824"/>
+          <w:tab w:val="left" w:pos="13740"/>
+          <w:tab w:val="left" w:pos="14656"/>
+        </w:tabs>
+        <w:spacing w:after="0" w:line="360" w:lineRule="atLeast"/>
+        <w:textAlignment w:val="baseline"/>
+        <w:rPr>
+          <w:rFonts w:ascii="Courier New" w:eastAsia="Times New Roman" w:hAnsi="Courier New" w:cs="Courier New"/>
+          <w:color w:val="E5EFF5"/>
+          <w:sz w:val="20"/>
+          <w:szCs w:val="20"/>
+          <w:bdr w:val="none" w:sz="0" w:space="0" w:color="auto" w:frame="1"/>
+          <w:lang w:val="en-CO"/>
+        </w:rPr>
+      </w:pPr>
+      <w:r>
+        <w:rPr>
+          <w:rFonts w:ascii="Courier New" w:eastAsia="Times New Roman" w:hAnsi="Courier New" w:cs="Courier New"/>
+          <w:color w:val="E5EFF5"/>
+          <w:sz w:val="20"/>
+          <w:szCs w:val="20"/>
+          <w:bdr w:val="none" w:sz="0" w:space="0" w:color="auto" w:frame="1"/>
+          <w:lang w:val="en-CO"/>
+        </w:rPr>
+        <w:t>{</w:t>
+      </w:r>
+    </w:p>
+    <w:p>
+      <w:pPr>
+        <w:pBdr>
+          <w:top w:val="single" w:sz="6" w:space="15" w:color="000000"/>
+          <w:left w:val="single" w:sz="6" w:space="15" w:color="000000"/>
+          <w:bottom w:val="single" w:sz="6" w:space="15" w:color="000000"/>
+          <w:right w:val="single" w:sz="6" w:space="15" w:color="000000"/>
+        </w:pBdr>
+        <w:shd w:val="clear" w:color="auto" w:fill="0E0F11"/>
+        <w:tabs>
+          <w:tab w:val="left" w:pos="916"/>
+          <w:tab w:val="left" w:pos="1832"/>
+          <w:tab w:val="left" w:pos="2748"/>
+          <w:tab w:val="left" w:pos="3664"/>
+          <w:tab w:val="left" w:pos="4580"/>
+          <w:tab w:val="left" w:pos="5496"/>
+          <w:tab w:val="left" w:pos="6412"/>
+          <w:tab w:val="left" w:pos="7328"/>
+          <w:tab w:val="left" w:pos="8244"/>
+          <w:tab w:val="left" w:pos="9160"/>
+          <w:tab w:val="left" w:pos="10076"/>
+          <w:tab w:val="left" w:pos="10992"/>
+          <w:tab w:val="left" w:pos="11908"/>
+          <w:tab w:val="left" w:pos="12824"/>
+          <w:tab w:val="left" w:pos="13740"/>
+          <w:tab w:val="left" w:pos="14656"/>
+        </w:tabs>
+        <w:spacing w:after="0" w:line="360" w:lineRule="atLeast"/>
+        <w:textAlignment w:val="baseline"/>
+        <w:rPr>
+          <w:rFonts w:ascii="Courier New" w:eastAsia="Times New Roman" w:hAnsi="Courier New" w:cs="Courier New"/>
+          <w:color w:val="E5EFF5"/>
+          <w:sz w:val="20"/>
+          <w:szCs w:val="20"/>
+          <w:bdr w:val="none" w:sz="0" w:space="0" w:color="auto" w:frame="1"/>
+          <w:lang w:val="en-CO"/>
+        </w:rPr>
+      </w:pPr>
+      <w:r>
+        <w:rPr>
+          <w:rFonts w:ascii="Courier New" w:eastAsia="Times New Roman" w:hAnsi="Courier New" w:cs="Courier New"/>
+          <w:color w:val="E5EFF5"/>
+          <w:sz w:val="20"/>
+          <w:szCs w:val="20"/>
+          <w:bdr w:val="none" w:sz="0" w:space="0" w:color="auto" w:frame="1"/>
+          <w:lang w:val="en-CO"/>
+        </w:rPr>
+        <w:t xml:space="preserve">    "auths": {</w:t>
+      </w:r>
+    </w:p>
+    <w:p>
+      <w:pPr>
+        <w:pBdr>
+          <w:top w:val="single" w:sz="6" w:space="15" w:color="000000"/>
+          <w:left w:val="single" w:sz="6" w:space="15" w:color="000000"/>
+          <w:bottom w:val="single" w:sz="6" w:space="15" w:color="000000"/>
+          <w:right w:val="single" w:sz="6" w:space="15" w:color="000000"/>
+        </w:pBdr>
+        <w:shd w:val="clear" w:color="auto" w:fill="0E0F11"/>
+        <w:tabs>
+          <w:tab w:val="left" w:pos="916"/>
+          <w:tab w:val="left" w:pos="1832"/>
+          <w:tab w:val="left" w:pos="2748"/>
+          <w:tab w:val="left" w:pos="3664"/>
+          <w:tab w:val="left" w:pos="4580"/>
+          <w:tab w:val="left" w:pos="5496"/>
+          <w:tab w:val="left" w:pos="6412"/>
+          <w:tab w:val="left" w:pos="7328"/>
+          <w:tab w:val="left" w:pos="8244"/>
+          <w:tab w:val="left" w:pos="9160"/>
+          <w:tab w:val="left" w:pos="10076"/>
+          <w:tab w:val="left" w:pos="10992"/>
+          <w:tab w:val="left" w:pos="11908"/>
+          <w:tab w:val="left" w:pos="12824"/>
+          <w:tab w:val="left" w:pos="13740"/>
+          <w:tab w:val="left" w:pos="14656"/>
+        </w:tabs>
+        <w:spacing w:after="0" w:line="360" w:lineRule="atLeast"/>
+        <w:textAlignment w:val="baseline"/>
+        <w:rPr>
+          <w:rFonts w:ascii="Courier New" w:eastAsia="Times New Roman" w:hAnsi="Courier New" w:cs="Courier New"/>
+          <w:color w:val="E5EFF5"/>
+          <w:sz w:val="20"/>
+          <w:szCs w:val="20"/>
+          <w:bdr w:val="none" w:sz="0" w:space="0" w:color="auto" w:frame="1"/>
+          <w:lang w:val="en-CO"/>
+        </w:rPr>
+      </w:pPr>
+      <w:r>
+        <w:rPr>
+          <w:rFonts w:ascii="Courier New" w:eastAsia="Times New Roman" w:hAnsi="Courier New" w:cs="Courier New"/>
+          <w:color w:val="E5EFF5"/>
+          <w:sz w:val="20"/>
+          <w:szCs w:val="20"/>
+          <w:bdr w:val="none" w:sz="0" w:space="0" w:color="auto" w:frame="1"/>
+          <w:lang w:val="en-CO"/>
+        </w:rPr>
+        <w:t xml:space="preserve">        "https://registry.gitlab.com":{</w:t>
+      </w:r>
+    </w:p>
+    <w:p>
+      <w:pPr>
+        <w:pBdr>
+          <w:top w:val="single" w:sz="6" w:space="15" w:color="000000"/>
+          <w:left w:val="single" w:sz="6" w:space="15" w:color="000000"/>
+          <w:bottom w:val="single" w:sz="6" w:space="15" w:color="000000"/>
+          <w:right w:val="single" w:sz="6" w:space="15" w:color="000000"/>
+        </w:pBdr>
+        <w:shd w:val="clear" w:color="auto" w:fill="0E0F11"/>
+        <w:tabs>
+          <w:tab w:val="left" w:pos="916"/>
+          <w:tab w:val="left" w:pos="1832"/>
+          <w:tab w:val="left" w:pos="2748"/>
+          <w:tab w:val="left" w:pos="3664"/>
+          <w:tab w:val="left" w:pos="4580"/>
+          <w:tab w:val="left" w:pos="5496"/>
+          <w:tab w:val="left" w:pos="6412"/>
+          <w:tab w:val="left" w:pos="7328"/>
+          <w:tab w:val="left" w:pos="8244"/>
+          <w:tab w:val="left" w:pos="9160"/>
+          <w:tab w:val="left" w:pos="10076"/>
+          <w:tab w:val="left" w:pos="10992"/>
+          <w:tab w:val="left" w:pos="11908"/>
+          <w:tab w:val="left" w:pos="12824"/>
+          <w:tab w:val="left" w:pos="13740"/>
+          <w:tab w:val="left" w:pos="14656"/>
+        </w:tabs>
+        <w:spacing w:after="0" w:line="360" w:lineRule="atLeast"/>
+        <w:textAlignment w:val="baseline"/>
+        <w:rPr>
+          <w:rFonts w:ascii="Courier New" w:eastAsia="Times New Roman" w:hAnsi="Courier New" w:cs="Courier New"/>
+          <w:color w:val="E5EFF5"/>
+          <w:sz w:val="20"/>
+          <w:szCs w:val="20"/>
+          <w:bdr w:val="none" w:sz="0" w:space="0" w:color="auto" w:frame="1"/>
+          <w:lang w:val="en-CO"/>
+        </w:rPr>
+      </w:pPr>
+      <w:r>
+        <w:rPr>
+          <w:rFonts w:ascii="Courier New" w:eastAsia="Times New Roman" w:hAnsi="Courier New" w:cs="Courier New"/>
+          <w:color w:val="E5EFF5"/>
+          <w:sz w:val="20"/>
+          <w:szCs w:val="20"/>
+          <w:bdr w:val="none" w:sz="0" w:space="0" w:color="auto" w:frame="1"/>
+          <w:lang w:val="en-CO"/>
+        </w:rPr>
+        <w:t xml:space="preserve">            "username":"REGISTRY_USERNAME",</w:t>
+      </w:r>
+    </w:p>
+    <w:p>
+      <w:pPr>
+        <w:pBdr>
+          <w:top w:val="single" w:sz="6" w:space="15" w:color="000000"/>
+          <w:left w:val="single" w:sz="6" w:space="15" w:color="000000"/>
+          <w:bottom w:val="single" w:sz="6" w:space="15" w:color="000000"/>
+          <w:right w:val="single" w:sz="6" w:space="15" w:color="000000"/>
+        </w:pBdr>
+        <w:shd w:val="clear" w:color="auto" w:fill="0E0F11"/>
+        <w:tabs>
+          <w:tab w:val="left" w:pos="916"/>
+          <w:tab w:val="left" w:pos="1832"/>
+          <w:tab w:val="left" w:pos="2748"/>
+          <w:tab w:val="left" w:pos="3664"/>
+          <w:tab w:val="left" w:pos="4580"/>
+          <w:tab w:val="left" w:pos="5496"/>
+          <w:tab w:val="left" w:pos="6412"/>
+          <w:tab w:val="left" w:pos="7328"/>
+          <w:tab w:val="left" w:pos="8244"/>
+          <w:tab w:val="left" w:pos="9160"/>
+          <w:tab w:val="left" w:pos="10076"/>
+          <w:tab w:val="left" w:pos="10992"/>
+          <w:tab w:val="left" w:pos="11908"/>
+          <w:tab w:val="left" w:pos="12824"/>
+          <w:tab w:val="left" w:pos="13740"/>
+          <w:tab w:val="left" w:pos="14656"/>
+        </w:tabs>
+        <w:spacing w:after="0" w:line="360" w:lineRule="atLeast"/>
+        <w:textAlignment w:val="baseline"/>
+        <w:rPr>
+          <w:rFonts w:ascii="Courier New" w:eastAsia="Times New Roman" w:hAnsi="Courier New" w:cs="Courier New"/>
+          <w:color w:val="E5EFF5"/>
+          <w:sz w:val="20"/>
+          <w:szCs w:val="20"/>
+          <w:bdr w:val="none" w:sz="0" w:space="0" w:color="auto" w:frame="1"/>
+          <w:lang w:val="en-CO"/>
+        </w:rPr>
+      </w:pPr>
+      <w:r>
+        <w:rPr>
+          <w:rFonts w:ascii="Courier New" w:eastAsia="Times New Roman" w:hAnsi="Courier New" w:cs="Courier New"/>
+          <w:color w:val="E5EFF5"/>
+          <w:sz w:val="20"/>
+          <w:szCs w:val="20"/>
+          <w:bdr w:val="none" w:sz="0" w:space="0" w:color="auto" w:frame="1"/>
+          <w:lang w:val="en-CO"/>
+        </w:rPr>
+        <w:t xml:space="preserve">            "password":"REGISTRY_PASSWORD",</w:t>
+      </w:r>
+    </w:p>
+    <w:p>
+      <w:pPr>
+        <w:pBdr>
+          <w:top w:val="single" w:sz="6" w:space="15" w:color="000000"/>
+          <w:left w:val="single" w:sz="6" w:space="15" w:color="000000"/>
+          <w:bottom w:val="single" w:sz="6" w:space="15" w:color="000000"/>
+          <w:right w:val="single" w:sz="6" w:space="15" w:color="000000"/>
+        </w:pBdr>
+        <w:shd w:val="clear" w:color="auto" w:fill="0E0F11"/>
+        <w:tabs>
+          <w:tab w:val="left" w:pos="916"/>
+          <w:tab w:val="left" w:pos="1832"/>
+          <w:tab w:val="left" w:pos="2748"/>
+          <w:tab w:val="left" w:pos="3664"/>
+          <w:tab w:val="left" w:pos="4580"/>
+          <w:tab w:val="left" w:pos="5496"/>
+          <w:tab w:val="left" w:pos="6412"/>
+          <w:tab w:val="left" w:pos="7328"/>
+          <w:tab w:val="left" w:pos="8244"/>
+          <w:tab w:val="left" w:pos="9160"/>
+          <w:tab w:val="left" w:pos="10076"/>
+          <w:tab w:val="left" w:pos="10992"/>
+          <w:tab w:val="left" w:pos="11908"/>
+          <w:tab w:val="left" w:pos="12824"/>
+          <w:tab w:val="left" w:pos="13740"/>
+          <w:tab w:val="left" w:pos="14656"/>
+        </w:tabs>
+        <w:spacing w:after="0" w:line="360" w:lineRule="atLeast"/>
+        <w:textAlignment w:val="baseline"/>
+        <w:rPr>
+          <w:rFonts w:ascii="Courier New" w:eastAsia="Times New Roman" w:hAnsi="Courier New" w:cs="Courier New"/>
+          <w:color w:val="E5EFF5"/>
+          <w:sz w:val="20"/>
+          <w:szCs w:val="20"/>
+          <w:bdr w:val="none" w:sz="0" w:space="0" w:color="auto" w:frame="1"/>
+          <w:lang w:val="en-CO"/>
+        </w:rPr>
+      </w:pPr>
+      <w:r>
+        <w:rPr>
+          <w:rFonts w:ascii="Courier New" w:eastAsia="Times New Roman" w:hAnsi="Courier New" w:cs="Courier New"/>
+          <w:color w:val="E5EFF5"/>
+          <w:sz w:val="20"/>
+          <w:szCs w:val="20"/>
+          <w:bdr w:val="none" w:sz="0" w:space="0" w:color="auto" w:frame="1"/>
+          <w:lang w:val="en-CO"/>
+        </w:rPr>
+        <w:t xml:space="preserve">            "auth":"BASE_64_BASIC_AUTH_CREDENTIALS (see below)"</w:t>
+      </w:r>
+    </w:p>
+    <w:p>
+      <w:pPr>
+        <w:pBdr>
+          <w:top w:val="single" w:sz="6" w:space="15" w:color="000000"/>
+          <w:left w:val="single" w:sz="6" w:space="15" w:color="000000"/>
+          <w:bottom w:val="single" w:sz="6" w:space="15" w:color="000000"/>
+          <w:right w:val="single" w:sz="6" w:space="15" w:color="000000"/>
+        </w:pBdr>
+        <w:shd w:val="clear" w:color="auto" w:fill="0E0F11"/>
+        <w:tabs>
+          <w:tab w:val="left" w:pos="916"/>
+          <w:tab w:val="left" w:pos="1832"/>
+          <w:tab w:val="left" w:pos="2748"/>
+          <w:tab w:val="left" w:pos="3664"/>
+          <w:tab w:val="left" w:pos="4580"/>
+          <w:tab w:val="left" w:pos="5496"/>
+          <w:tab w:val="left" w:pos="6412"/>
+          <w:tab w:val="left" w:pos="7328"/>
+          <w:tab w:val="left" w:pos="8244"/>
+          <w:tab w:val="left" w:pos="9160"/>
+          <w:tab w:val="left" w:pos="10076"/>
+          <w:tab w:val="left" w:pos="10992"/>
+          <w:tab w:val="left" w:pos="11908"/>
+          <w:tab w:val="left" w:pos="12824"/>
+          <w:tab w:val="left" w:pos="13740"/>
+          <w:tab w:val="left" w:pos="14656"/>
+        </w:tabs>
+        <w:spacing w:after="0" w:line="360" w:lineRule="atLeast"/>
+        <w:textAlignment w:val="baseline"/>
+        <w:rPr>
+          <w:rFonts w:ascii="Courier New" w:eastAsia="Times New Roman" w:hAnsi="Courier New" w:cs="Courier New"/>
+          <w:color w:val="E5EFF5"/>
+          <w:sz w:val="20"/>
+          <w:szCs w:val="20"/>
+          <w:bdr w:val="none" w:sz="0" w:space="0" w:color="auto" w:frame="1"/>
+          <w:lang w:val="en-CO"/>
+        </w:rPr>
+      </w:pPr>
+      <w:r>
+        <w:rPr>
+          <w:rFonts w:ascii="Courier New" w:eastAsia="Times New Roman" w:hAnsi="Courier New" w:cs="Courier New"/>
+          <w:color w:val="E5EFF5"/>
+          <w:sz w:val="20"/>
+          <w:szCs w:val="20"/>
+          <w:bdr w:val="none" w:sz="0" w:space="0" w:color="auto" w:frame="1"/>
+          <w:lang w:val="en-CO"/>
+        </w:rPr>
+        <w:t xml:space="preserve">    </w:t>
+      </w:r>
+      <w:r>
+        <w:rPr>
+          <w:rFonts w:ascii="Courier New" w:eastAsia="Times New Roman" w:hAnsi="Courier New" w:cs="Courier New"/>
+          <w:color w:val="E5EFF5"/>
+          <w:sz w:val="20"/>
+          <w:szCs w:val="20"/>
+          <w:bdr w:val="none" w:sz="0" w:space="0" w:color="auto" w:frame="1"/>
+          <w:lang w:val="en-CO"/>
+        </w:rPr>
+        <w:tab/>
+        <w:t>}</w:t>
+      </w:r>
+    </w:p>
+    <w:p>
+      <w:pPr>
+        <w:pBdr>
+          <w:top w:val="single" w:sz="6" w:space="15" w:color="000000"/>
+          <w:left w:val="single" w:sz="6" w:space="15" w:color="000000"/>
+          <w:bottom w:val="single" w:sz="6" w:space="15" w:color="000000"/>
+          <w:right w:val="single" w:sz="6" w:space="15" w:color="000000"/>
+        </w:pBdr>
+        <w:shd w:val="clear" w:color="auto" w:fill="0E0F11"/>
+        <w:tabs>
+          <w:tab w:val="left" w:pos="916"/>
+          <w:tab w:val="left" w:pos="1832"/>
+          <w:tab w:val="left" w:pos="2748"/>
+          <w:tab w:val="left" w:pos="3664"/>
+          <w:tab w:val="left" w:pos="4580"/>
+          <w:tab w:val="left" w:pos="5496"/>
+          <w:tab w:val="left" w:pos="6412"/>
+          <w:tab w:val="left" w:pos="7328"/>
+          <w:tab w:val="left" w:pos="8244"/>
+          <w:tab w:val="left" w:pos="9160"/>
+          <w:tab w:val="left" w:pos="10076"/>
+          <w:tab w:val="left" w:pos="10992"/>
+          <w:tab w:val="left" w:pos="11908"/>
+          <w:tab w:val="left" w:pos="12824"/>
+          <w:tab w:val="left" w:pos="13740"/>
+          <w:tab w:val="left" w:pos="14656"/>
+        </w:tabs>
+        <w:spacing w:after="0" w:line="360" w:lineRule="atLeast"/>
+        <w:textAlignment w:val="baseline"/>
+        <w:rPr>
+          <w:rFonts w:ascii="Courier New" w:eastAsia="Times New Roman" w:hAnsi="Courier New" w:cs="Courier New"/>
+          <w:color w:val="E5EFF5"/>
+          <w:sz w:val="20"/>
+          <w:szCs w:val="20"/>
+          <w:bdr w:val="none" w:sz="0" w:space="0" w:color="auto" w:frame="1"/>
+          <w:lang w:val="en-CO"/>
+        </w:rPr>
+      </w:pPr>
+      <w:r>
+        <w:rPr>
+          <w:rFonts w:ascii="Courier New" w:eastAsia="Times New Roman" w:hAnsi="Courier New" w:cs="Courier New"/>
+          <w:color w:val="E5EFF5"/>
+          <w:sz w:val="20"/>
+          <w:szCs w:val="20"/>
+          <w:bdr w:val="none" w:sz="0" w:space="0" w:color="auto" w:frame="1"/>
+          <w:lang w:val="en-CO"/>
+        </w:rPr>
+        <w:t xml:space="preserve">    }</w:t>
+      </w:r>
+    </w:p>
+    <w:p>
+      <w:pPr>
+        <w:pBdr>
+          <w:top w:val="single" w:sz="6" w:space="15" w:color="000000"/>
+          <w:left w:val="single" w:sz="6" w:space="15" w:color="000000"/>
+          <w:bottom w:val="single" w:sz="6" w:space="15" w:color="000000"/>
+          <w:right w:val="single" w:sz="6" w:space="15" w:color="000000"/>
+        </w:pBdr>
+        <w:shd w:val="clear" w:color="auto" w:fill="0E0F11"/>
+        <w:tabs>
+          <w:tab w:val="left" w:pos="916"/>
+          <w:tab w:val="left" w:pos="1832"/>
+          <w:tab w:val="left" w:pos="2748"/>
+          <w:tab w:val="left" w:pos="3664"/>
+          <w:tab w:val="left" w:pos="4580"/>
+          <w:tab w:val="left" w:pos="5496"/>
+          <w:tab w:val="left" w:pos="6412"/>
+          <w:tab w:val="left" w:pos="7328"/>
+          <w:tab w:val="left" w:pos="8244"/>
+          <w:tab w:val="left" w:pos="9160"/>
+          <w:tab w:val="left" w:pos="10076"/>
+          <w:tab w:val="left" w:pos="10992"/>
+          <w:tab w:val="left" w:pos="11908"/>
+          <w:tab w:val="left" w:pos="12824"/>
+          <w:tab w:val="left" w:pos="13740"/>
+          <w:tab w:val="left" w:pos="14656"/>
+        </w:tabs>
+        <w:spacing w:after="0" w:line="360" w:lineRule="atLeast"/>
+        <w:textAlignment w:val="baseline"/>
+        <w:rPr>
+          <w:rFonts w:ascii="Courier New" w:eastAsia="Times New Roman" w:hAnsi="Courier New" w:cs="Courier New"/>
+          <w:color w:val="E5EFF5"/>
+          <w:sz w:val="20"/>
+          <w:szCs w:val="20"/>
+          <w:lang w:val="en-CO"/>
+        </w:rPr>
+      </w:pPr>
+      <w:r>
+        <w:rPr>
+          <w:rFonts w:ascii="Courier New" w:eastAsia="Times New Roman" w:hAnsi="Courier New" w:cs="Courier New"/>
+          <w:color w:val="E5EFF5"/>
+          <w:sz w:val="20"/>
+          <w:szCs w:val="20"/>
+          <w:bdr w:val="none" w:sz="0" w:space="0" w:color="auto" w:frame="1"/>
+          <w:lang w:val="en-CO"/>
+        </w:rPr>
+        <w:t>}</w:t>
+      </w:r>
+    </w:p>
+    <w:p>
+      <w:pPr>
+        <w:pStyle w:val="ListParagraph"/>
+        <w:rPr>
+          <w:lang w:val="en-CO"/>
+        </w:rPr>
+      </w:pPr>
+    </w:p>
+    <w:p>
+      <w:pPr>
+        <w:pStyle w:val="ListParagraph"/>
+        <w:numPr>
+          <w:ilvl w:val="0"/>
+          <w:numId w:val="6"/>
+        </w:numPr>
+      </w:pPr>
+      <w:r>
+        <w:t xml:space="preserve">in “auth” </w:t>
+      </w:r>
+      <w:proofErr w:type="spellStart"/>
+      <w:r>
+        <w:t>puth</w:t>
+      </w:r>
+      <w:proofErr w:type="spellEnd"/>
+      <w:r>
+        <w:t xml:space="preserve"> the output of the follow command:</w:t>
+      </w:r>
+    </w:p>
+    <w:p>
+      <w:pPr>
+        <w:pStyle w:val="ListParagraph"/>
+      </w:pPr>
+      <w:r>
+        <w:t xml:space="preserve"> </w:t>
+      </w:r>
+      <w:r>
+        <w:t>echo -n</w:t>
+      </w:r>
+      <w:r>
+        <w:t xml:space="preserve"> </w:t>
+      </w:r>
+      <w:r>
+        <w:t>"{REGISTRY_USERNAME</w:t>
+      </w:r>
+      <w:proofErr w:type="gramStart"/>
+      <w:r>
+        <w:t>}:{</w:t>
+      </w:r>
+      <w:proofErr w:type="gramEnd"/>
+      <w:r>
+        <w:t>REGISTRY_PASSWORD}" | base64</w:t>
+      </w:r>
+    </w:p>
+    <w:p>
+      <w:pPr>
+        <w:pStyle w:val="ListParagraph"/>
+        <w:numPr>
+          <w:ilvl w:val="0"/>
+          <w:numId w:val="6"/>
+        </w:numPr>
+      </w:pPr>
+      <w:r>
+        <w:t xml:space="preserve">execute </w:t>
+      </w:r>
+      <w:proofErr w:type="gramStart"/>
+      <w:r>
+        <w:t>cat .</w:t>
+      </w:r>
+      <w:proofErr w:type="spellStart"/>
+      <w:r>
+        <w:t>dockerconfigjson</w:t>
+      </w:r>
+      <w:proofErr w:type="spellEnd"/>
+      <w:proofErr w:type="gramEnd"/>
+      <w:r>
+        <w:t xml:space="preserve"> | base64. </w:t>
+      </w:r>
+      <w:r>
+        <w:t>This will output the base64 you need for the registry secret.</w:t>
+      </w:r>
+    </w:p>
+    <w:p>
+      <w:pPr>
+        <w:pStyle w:val="ListParagraph"/>
+        <w:numPr>
+          <w:ilvl w:val="0"/>
+          <w:numId w:val="6"/>
+        </w:numPr>
+        <w:rPr>
+          <w:rStyle w:val="HTMLCode"/>
+          <w:rFonts w:asciiTheme="minorHAnsi" w:eastAsiaTheme="minorHAnsi" w:hAnsiTheme="minorHAnsi" w:cstheme="minorBidi"/>
+          <w:sz w:val="22"/>
+          <w:szCs w:val="22"/>
+        </w:rPr>
+      </w:pPr>
+      <w:r>
+        <w:t>Create a file with the following content (in commons we have an example named registry-</w:t>
+      </w:r>
+      <w:proofErr w:type="spellStart"/>
+      <w:r>
+        <w:t>qa</w:t>
+      </w:r>
+      <w:proofErr w:type="spellEnd"/>
+      <w:r>
+        <w:t>-</w:t>
+      </w:r>
+      <w:proofErr w:type="spellStart"/>
+      <w:r>
+        <w:t>credentials.yml</w:t>
+      </w:r>
+      <w:proofErr w:type="spellEnd"/>
+      <w:r>
+        <w:t>)</w:t>
+      </w:r>
+    </w:p>
+    <w:p>
+      <w:pPr>
+        <w:pStyle w:val="HTMLPreformatted"/>
+        <w:pBdr>
+          <w:top w:val="single" w:sz="6" w:space="15" w:color="000000"/>
+          <w:left w:val="single" w:sz="6" w:space="15" w:color="000000"/>
+          <w:bottom w:val="single" w:sz="6" w:space="15" w:color="000000"/>
+          <w:right w:val="single" w:sz="6" w:space="15" w:color="000000"/>
+        </w:pBdr>
+        <w:shd w:val="clear" w:color="auto" w:fill="0E0F11"/>
+        <w:spacing w:line="360" w:lineRule="atLeast"/>
+        <w:textAlignment w:val="baseline"/>
+        <w:rPr>
+          <w:rStyle w:val="HTMLCode"/>
+          <w:color w:val="E5EFF5"/>
+          <w:bdr w:val="none" w:sz="0" w:space="0" w:color="auto" w:frame="1"/>
+        </w:rPr>
+      </w:pPr>
+      <w:r>
+        <w:rPr>
+          <w:rStyle w:val="HTMLCode"/>
+          <w:color w:val="E5EFF5"/>
+          <w:bdr w:val="none" w:sz="0" w:space="0" w:color="auto" w:frame="1"/>
+        </w:rPr>
+        <w:t>apiVersion: v1</w:t>
+      </w:r>
+    </w:p>
+    <w:p>
+      <w:pPr>
+        <w:pStyle w:val="HTMLPreformatted"/>
+        <w:pBdr>
+          <w:top w:val="single" w:sz="6" w:space="15" w:color="000000"/>
+          <w:left w:val="single" w:sz="6" w:space="15" w:color="000000"/>
+          <w:bottom w:val="single" w:sz="6" w:space="15" w:color="000000"/>
+          <w:right w:val="single" w:sz="6" w:space="15" w:color="000000"/>
+        </w:pBdr>
+        <w:shd w:val="clear" w:color="auto" w:fill="0E0F11"/>
+        <w:spacing w:line="360" w:lineRule="atLeast"/>
+        <w:textAlignment w:val="baseline"/>
+        <w:rPr>
+          <w:rStyle w:val="HTMLCode"/>
+          <w:color w:val="E5EFF5"/>
+          <w:bdr w:val="none" w:sz="0" w:space="0" w:color="auto" w:frame="1"/>
+        </w:rPr>
+      </w:pPr>
+      <w:r>
+        <w:rPr>
+          <w:rStyle w:val="HTMLCode"/>
+          <w:color w:val="E5EFF5"/>
+          <w:bdr w:val="none" w:sz="0" w:space="0" w:color="auto" w:frame="1"/>
+        </w:rPr>
+        <w:t>kind: Secret</w:t>
+      </w:r>
+    </w:p>
+    <w:p>
+      <w:pPr>
+        <w:pStyle w:val="HTMLPreformatted"/>
+        <w:pBdr>
+          <w:top w:val="single" w:sz="6" w:space="15" w:color="000000"/>
+          <w:left w:val="single" w:sz="6" w:space="15" w:color="000000"/>
+          <w:bottom w:val="single" w:sz="6" w:space="15" w:color="000000"/>
+          <w:right w:val="single" w:sz="6" w:space="15" w:color="000000"/>
+        </w:pBdr>
+        <w:shd w:val="clear" w:color="auto" w:fill="0E0F11"/>
+        <w:spacing w:line="360" w:lineRule="atLeast"/>
+        <w:textAlignment w:val="baseline"/>
+        <w:rPr>
+          <w:rStyle w:val="HTMLCode"/>
+          <w:color w:val="E5EFF5"/>
+          <w:bdr w:val="none" w:sz="0" w:space="0" w:color="auto" w:frame="1"/>
+        </w:rPr>
+      </w:pPr>
+      <w:r>
+        <w:rPr>
+          <w:rStyle w:val="HTMLCode"/>
+          <w:color w:val="E5EFF5"/>
+          <w:bdr w:val="none" w:sz="0" w:space="0" w:color="auto" w:frame="1"/>
+        </w:rPr>
+        <w:t>metadata:</w:t>
+      </w:r>
+    </w:p>
+    <w:p>
+      <w:pPr>
+        <w:pStyle w:val="HTMLPreformatted"/>
+        <w:pBdr>
+          <w:top w:val="single" w:sz="6" w:space="15" w:color="000000"/>
+          <w:left w:val="single" w:sz="6" w:space="15" w:color="000000"/>
+          <w:bottom w:val="single" w:sz="6" w:space="15" w:color="000000"/>
+          <w:right w:val="single" w:sz="6" w:space="15" w:color="000000"/>
+        </w:pBdr>
+        <w:shd w:val="clear" w:color="auto" w:fill="0E0F11"/>
+        <w:spacing w:line="360" w:lineRule="atLeast"/>
+        <w:textAlignment w:val="baseline"/>
+        <w:rPr>
+          <w:rStyle w:val="HTMLCode"/>
+          <w:color w:val="E5EFF5"/>
+          <w:bdr w:val="none" w:sz="0" w:space="0" w:color="auto" w:frame="1"/>
+        </w:rPr>
+      </w:pPr>
+      <w:r>
+        <w:rPr>
+          <w:rStyle w:val="HTMLCode"/>
+          <w:color w:val="E5EFF5"/>
+          <w:bdr w:val="none" w:sz="0" w:space="0" w:color="auto" w:frame="1"/>
+        </w:rPr>
+        <w:t xml:space="preserve">  name: registry-credentials</w:t>
+      </w:r>
+    </w:p>
+    <w:p>
+      <w:pPr>
+        <w:pStyle w:val="HTMLPreformatted"/>
+        <w:pBdr>
+          <w:top w:val="single" w:sz="6" w:space="15" w:color="000000"/>
+          <w:left w:val="single" w:sz="6" w:space="15" w:color="000000"/>
+          <w:bottom w:val="single" w:sz="6" w:space="15" w:color="000000"/>
+          <w:right w:val="single" w:sz="6" w:space="15" w:color="000000"/>
+        </w:pBdr>
+        <w:shd w:val="clear" w:color="auto" w:fill="0E0F11"/>
+        <w:spacing w:line="360" w:lineRule="atLeast"/>
+        <w:textAlignment w:val="baseline"/>
+        <w:rPr>
+          <w:rStyle w:val="HTMLCode"/>
+          <w:color w:val="E5EFF5"/>
+          <w:bdr w:val="none" w:sz="0" w:space="0" w:color="auto" w:frame="1"/>
+        </w:rPr>
+      </w:pPr>
+      <w:r>
+        <w:rPr>
+          <w:rStyle w:val="HTMLCode"/>
+          <w:color w:val="E5EFF5"/>
+          <w:bdr w:val="none" w:sz="0" w:space="0" w:color="auto" w:frame="1"/>
+        </w:rPr>
+        <w:t xml:space="preserve">  namespace: default</w:t>
+      </w:r>
+    </w:p>
+    <w:p>
+      <w:pPr>
+        <w:pStyle w:val="HTMLPreformatted"/>
+        <w:pBdr>
+          <w:top w:val="single" w:sz="6" w:space="15" w:color="000000"/>
+          <w:left w:val="single" w:sz="6" w:space="15" w:color="000000"/>
+          <w:bottom w:val="single" w:sz="6" w:space="15" w:color="000000"/>
+          <w:right w:val="single" w:sz="6" w:space="15" w:color="000000"/>
+        </w:pBdr>
+        <w:shd w:val="clear" w:color="auto" w:fill="0E0F11"/>
+        <w:spacing w:line="360" w:lineRule="atLeast"/>
+        <w:textAlignment w:val="baseline"/>
+        <w:rPr>
+          <w:rStyle w:val="HTMLCode"/>
+          <w:color w:val="E5EFF5"/>
+          <w:bdr w:val="none" w:sz="0" w:space="0" w:color="auto" w:frame="1"/>
+        </w:rPr>
+      </w:pPr>
+      <w:r>
+        <w:rPr>
+          <w:rStyle w:val="HTMLCode"/>
+          <w:color w:val="E5EFF5"/>
+          <w:bdr w:val="none" w:sz="0" w:space="0" w:color="auto" w:frame="1"/>
+        </w:rPr>
+        <w:t>type: kubernetes.io/dockerconfigjson</w:t>
+      </w:r>
+    </w:p>
+    <w:p>
+      <w:pPr>
+        <w:pStyle w:val="HTMLPreformatted"/>
+        <w:pBdr>
+          <w:top w:val="single" w:sz="6" w:space="15" w:color="000000"/>
+          <w:left w:val="single" w:sz="6" w:space="15" w:color="000000"/>
+          <w:bottom w:val="single" w:sz="6" w:space="15" w:color="000000"/>
+          <w:right w:val="single" w:sz="6" w:space="15" w:color="000000"/>
+        </w:pBdr>
+        <w:shd w:val="clear" w:color="auto" w:fill="0E0F11"/>
+        <w:spacing w:line="360" w:lineRule="atLeast"/>
+        <w:textAlignment w:val="baseline"/>
+        <w:rPr>
+          <w:rStyle w:val="HTMLCode"/>
+          <w:color w:val="E5EFF5"/>
+          <w:bdr w:val="none" w:sz="0" w:space="0" w:color="auto" w:frame="1"/>
+        </w:rPr>
+      </w:pPr>
+      <w:r>
+        <w:rPr>
+          <w:rStyle w:val="HTMLCode"/>
+          <w:color w:val="E5EFF5"/>
+          <w:bdr w:val="none" w:sz="0" w:space="0" w:color="auto" w:frame="1"/>
+        </w:rPr>
+        <w:t>data:</w:t>
+      </w:r>
+    </w:p>
+    <w:p>
+      <w:pPr>
+        <w:pStyle w:val="HTMLPreformatted"/>
+        <w:pBdr>
+          <w:top w:val="single" w:sz="6" w:space="15" w:color="000000"/>
+          <w:left w:val="single" w:sz="6" w:space="15" w:color="000000"/>
+          <w:bottom w:val="single" w:sz="6" w:space="15" w:color="000000"/>
+          <w:right w:val="single" w:sz="6" w:space="15" w:color="000000"/>
+        </w:pBdr>
+        <w:shd w:val="clear" w:color="auto" w:fill="0E0F11"/>
+        <w:spacing w:line="360" w:lineRule="atLeast"/>
+        <w:textAlignment w:val="baseline"/>
+        <w:rPr>
+          <w:color w:val="E5EFF5"/>
+        </w:rPr>
+      </w:pPr>
+      <w:r>
+        <w:rPr>
+          <w:rStyle w:val="HTMLCode"/>
+          <w:color w:val="E5EFF5"/>
+          <w:bdr w:val="none" w:sz="0" w:space="0" w:color="auto" w:frame="1"/>
+        </w:rPr>
+        <w:t xml:space="preserve">  .dockerconfigjson: BASE_64_ENCODED_DOCKER_FILE</w:t>
+      </w:r>
+    </w:p>
+    <w:p>
+      <w:pPr>
+        <w:rPr>
+          <w:lang w:val="en-CO"/>
+        </w:rPr>
+      </w:pPr>
+    </w:p>
+    <w:p>
+      <w:pPr>
+        <w:pStyle w:val="ListParagraph"/>
+        <w:numPr>
+          <w:ilvl w:val="0"/>
+          <w:numId w:val="6"/>
+        </w:numPr>
+      </w:pPr>
+      <w:r>
+        <w:t xml:space="preserve">Execute </w:t>
+      </w:r>
+      <w:proofErr w:type="spellStart"/>
+      <w:r>
+        <w:t>kubectl</w:t>
+      </w:r>
+      <w:proofErr w:type="spellEnd"/>
+      <w:r>
+        <w:t xml:space="preserve"> apply -f &lt;file</w:t>
+      </w:r>
+      <w:r>
+        <w:t>name&gt;</w:t>
+      </w:r>
+    </w:p>
+    <w:p>
+      <w:pPr>
+        <w:pStyle w:val="ListParagraph"/>
+        <w:numPr>
+          <w:ilvl w:val="0"/>
+          <w:numId w:val="6"/>
+        </w:numPr>
+      </w:pPr>
+      <w:r>
+        <w:t xml:space="preserve">Add the metadata.name into the </w:t>
+      </w:r>
+      <w:proofErr w:type="spellStart"/>
+      <w:r>
+        <w:t>imagePullSecrets</w:t>
+      </w:r>
+      <w:proofErr w:type="spellEnd"/>
+    </w:p>
+    <w:p>
+      <w:pPr>
+        <w:jc w:val="center"/>
+      </w:pPr>
+      <w:r>
+        <w:t>Introduction To deploy ingress-</w:t>
+      </w:r>
+      <w:proofErr w:type="spellStart"/>
+      <w:r>
+        <w:t>ngnx</w:t>
+      </w:r>
+      <w:proofErr w:type="spellEnd"/>
     </w:p>
     <w:p>
       <w:pPr>
@@ -19,7 +958,23 @@
         </w:numPr>
       </w:pPr>
       <w:r>
-        <w:t>Install ingress-ngnx in the kubernete cluster</w:t>
+        <w:t>Install ingress-</w:t>
+      </w:r>
+      <w:proofErr w:type="spellStart"/>
+      <w:r>
+        <w:t>ngnx</w:t>
+      </w:r>
+      <w:proofErr w:type="spellEnd"/>
+      <w:r>
+        <w:t xml:space="preserve"> in the </w:t>
+      </w:r>
+      <w:proofErr w:type="spellStart"/>
+      <w:r>
+        <w:t>kubernete</w:t>
+      </w:r>
+      <w:proofErr w:type="spellEnd"/>
+      <w:r>
+        <w:t xml:space="preserve"> cluster</w:t>
       </w:r>
     </w:p>
     <w:p>
@@ -31,7 +986,24 @@
         </w:numPr>
       </w:pPr>
       <w:r>
-        <w:t>Install cert-manager(for tls certificate)</w:t>
+        <w:lastRenderedPageBreak/>
+        <w:t>Install cert-</w:t>
+      </w:r>
+      <w:proofErr w:type="gramStart"/>
+      <w:r>
+        <w:t>manager(</w:t>
+      </w:r>
+      <w:proofErr w:type="gramEnd"/>
+      <w:r>
+        <w:t xml:space="preserve">for </w:t>
+      </w:r>
+      <w:proofErr w:type="spellStart"/>
+      <w:r>
+        <w:t>tls</w:t>
+      </w:r>
+      <w:proofErr w:type="spellEnd"/>
+      <w:r>
+        <w:t xml:space="preserve"> certificate)</w:t>
       </w:r>
       <w:r>
         <w:t xml:space="preserve">, you can follow this instruction </w:t>
@@ -57,8 +1029,21 @@
         </w:numPr>
       </w:pPr>
       <w:r>
-        <w:t>Execute kubectl apply -f infra/common/production_issuer.yaml</w:t>
-      </w:r>
+        <w:t xml:space="preserve">Execute </w:t>
+      </w:r>
+      <w:proofErr w:type="spellStart"/>
+      <w:r>
+        <w:t>kubectl</w:t>
+      </w:r>
+      <w:proofErr w:type="spellEnd"/>
+      <w:r>
+        <w:t xml:space="preserve"> apply -f infra/common/</w:t>
+      </w:r>
+      <w:proofErr w:type="spellStart"/>
+      <w:r>
+        <w:t>production_issuer.yaml</w:t>
+      </w:r>
+      <w:proofErr w:type="spellEnd"/>
     </w:p>
     <w:p>
       <w:pPr>
@@ -69,8 +1054,21 @@
         </w:numPr>
       </w:pPr>
       <w:r>
-        <w:t>Execute kubectl infra/k8s/ingress-srv.yaml</w:t>
-      </w:r>
+        <w:t xml:space="preserve">Execute </w:t>
+      </w:r>
+      <w:proofErr w:type="spellStart"/>
+      <w:r>
+        <w:t>kubectl</w:t>
+      </w:r>
+      <w:proofErr w:type="spellEnd"/>
+      <w:r>
+        <w:t xml:space="preserve"> infra/k8s/ingress-</w:t>
+      </w:r>
+      <w:proofErr w:type="spellStart"/>
+      <w:r>
+        <w:t>srv.yaml</w:t>
+      </w:r>
+      <w:proofErr w:type="spellEnd"/>
     </w:p>
     <w:p/>
     <w:p>
@@ -80,8 +1078,13 @@
       <w:r>
         <w:t xml:space="preserve">NOTAS: if after all this step, the certificate TLS is not working, execute </w:t>
       </w:r>
-      <w:r>
-        <w:t>kubectl get all -n cert-manager</w:t>
+      <w:proofErr w:type="spellStart"/>
+      <w:r>
+        <w:t>kubectl</w:t>
+      </w:r>
+      <w:proofErr w:type="spellEnd"/>
+      <w:r>
+        <w:t xml:space="preserve"> get all -n cert-manager</w:t>
       </w:r>
       <w:r>
         <w:t xml:space="preserve">, look for the </w:t>
@@ -90,7 +1093,15 @@
         <w:t>pod/cert-manager</w:t>
       </w:r>
       <w:r>
-        <w:t xml:space="preserve"> and see what is the log error.</w:t>
+        <w:t xml:space="preserve"> and see what </w:t>
+      </w:r>
+      <w:proofErr w:type="gramStart"/>
+      <w:r>
+        <w:t>is the log error</w:t>
+      </w:r>
+      <w:proofErr w:type="gramEnd"/>
+      <w:r>
+        <w:t>.</w:t>
       </w:r>
       <w:r>
         <w:br/>
@@ -121,7 +1132,15 @@
         <w:pStyle w:val="ListParagraph"/>
       </w:pPr>
       <w:r>
-        <w:t xml:space="preserve">And this is an example : </w:t>
+        <w:t xml:space="preserve">And this is an </w:t>
+      </w:r>
+      <w:proofErr w:type="gramStart"/>
+      <w:r>
+        <w:t>example :</w:t>
+      </w:r>
+      <w:proofErr w:type="gramEnd"/>
+      <w:r>
+        <w:t xml:space="preserve"> </w:t>
       </w:r>
       <w:hyperlink r:id="rId7" w:history="1">
         <w:r>
@@ -150,12 +1169,22 @@
       <w:pPr>
         <w:jc w:val="center"/>
       </w:pPr>
-      <w:r>
-        <w:t>Intruction to deploy product-service i</w:t>
-      </w:r>
-      <w:r>
-        <w:t>nto kubernete</w:t>
-      </w:r>
+      <w:proofErr w:type="spellStart"/>
+      <w:r>
+        <w:t>Intruction</w:t>
+      </w:r>
+      <w:proofErr w:type="spellEnd"/>
+      <w:r>
+        <w:t xml:space="preserve"> to deploy product-service i</w:t>
+      </w:r>
+      <w:r>
+        <w:t xml:space="preserve">nto </w:t>
+      </w:r>
+      <w:proofErr w:type="spellStart"/>
+      <w:r>
+        <w:t>kubernete</w:t>
+      </w:r>
+      <w:proofErr w:type="spellEnd"/>
     </w:p>
     <w:p>
       <w:pPr>
@@ -171,10 +1200,20 @@
         </w:numPr>
       </w:pPr>
       <w:r>
-        <w:t>Create a S3 bucket in aws</w:t>
-      </w:r>
-      <w:r>
-        <w:t>(this will be use in the “</w:t>
+        <w:t xml:space="preserve">Create a S3 bucket in </w:t>
+      </w:r>
+      <w:proofErr w:type="spellStart"/>
+      <w:proofErr w:type="gramStart"/>
+      <w:r>
+        <w:t>aws</w:t>
+      </w:r>
+      <w:proofErr w:type="spellEnd"/>
+      <w:r>
+        <w:t>(</w:t>
+      </w:r>
+      <w:proofErr w:type="gramEnd"/>
+      <w:r>
+        <w:t>this will be use in the “</w:t>
       </w:r>
       <w:r>
         <w:t>AWS_BUCKET</w:t>
@@ -225,7 +1264,11 @@
         <w:t>with name “</w:t>
       </w:r>
       <w:r>
-        <w:t>products-secrets</w:t>
+        <w:t>products-</w:t>
+      </w:r>
+      <w:proofErr w:type="gramStart"/>
+      <w:r>
+        <w:t>secrets</w:t>
       </w:r>
       <w:r>
         <w:t xml:space="preserve">” </w:t>
@@ -234,7 +1277,19 @@
         <w:t xml:space="preserve"> </w:t>
       </w:r>
       <w:r>
-        <w:t>into the kubernete cluster with this values:</w:t>
+        <w:t>into</w:t>
+      </w:r>
+      <w:proofErr w:type="gramEnd"/>
+      <w:r>
+        <w:t xml:space="preserve"> the </w:t>
+      </w:r>
+      <w:proofErr w:type="spellStart"/>
+      <w:r>
+        <w:t>kubernete</w:t>
+      </w:r>
+      <w:proofErr w:type="spellEnd"/>
+      <w:r>
+        <w:t xml:space="preserve"> cluster with this values:</w:t>
       </w:r>
     </w:p>
     <w:p>
@@ -326,8 +1381,21 @@
             <w:u w:val="none"/>
             <w:shd w:val="clear" w:color="auto" w:fill="FFFFFF"/>
           </w:rPr>
-          <w:t>delivery-app-qa</w:t>
+          <w:t>delivery-app-</w:t>
         </w:r>
+        <w:proofErr w:type="spellStart"/>
+        <w:r>
+          <w:rPr>
+            <w:rStyle w:val="Hyperlink"/>
+            <w:rFonts w:ascii="Arial" w:hAnsi="Arial" w:cs="Arial"/>
+            <w:sz w:val="21"/>
+            <w:szCs w:val="21"/>
+            <w:u w:val="none"/>
+            <w:shd w:val="clear" w:color="auto" w:fill="FFFFFF"/>
+          </w:rPr>
+          <w:t>qa</w:t>
+        </w:r>
+        <w:proofErr w:type="spellEnd"/>
       </w:hyperlink>
     </w:p>
     <w:p>
@@ -414,8 +1482,21 @@
         <w:jc w:val="center"/>
       </w:pPr>
       <w:r>
-        <w:t>Introduction to deploy deliverya-api into kubernete</w:t>
-      </w:r>
+        <w:t xml:space="preserve">Introduction to deploy </w:t>
+      </w:r>
+      <w:proofErr w:type="spellStart"/>
+      <w:r>
+        <w:t>deliverya-api</w:t>
+      </w:r>
+      <w:proofErr w:type="spellEnd"/>
+      <w:r>
+        <w:t xml:space="preserve"> into </w:t>
+      </w:r>
+      <w:proofErr w:type="spellStart"/>
+      <w:r>
+        <w:t>kubernete</w:t>
+      </w:r>
+      <w:proofErr w:type="spellEnd"/>
     </w:p>
     <w:p>
       <w:pPr>
@@ -423,8 +1504,14 @@
       </w:pPr>
     </w:p>
     <w:p>
-      <w:r>
-        <w:t xml:space="preserve">Requisitos: </w:t>
+      <w:proofErr w:type="spellStart"/>
+      <w:r>
+        <w:lastRenderedPageBreak/>
+        <w:t>Requisitos</w:t>
+      </w:r>
+      <w:proofErr w:type="spellEnd"/>
+      <w:r>
+        <w:t xml:space="preserve">: </w:t>
       </w:r>
       <w:r>
         <w:t>have deployed the product service</w:t>
@@ -445,8 +1532,15 @@
         </w:numPr>
       </w:pPr>
       <w:r>
-        <w:t>Execute delivery-mongo-depl.yaml</w:t>
-      </w:r>
+        <w:t>Execute delivery-mongo-</w:t>
+      </w:r>
+      <w:proofErr w:type="spellStart"/>
+      <w:proofErr w:type="gramStart"/>
+      <w:r>
+        <w:t>depl.yaml</w:t>
+      </w:r>
+      <w:proofErr w:type="spellEnd"/>
+      <w:proofErr w:type="gramEnd"/>
     </w:p>
     <w:p>
       <w:pPr>
@@ -482,9 +1576,11 @@
       <w:r>
         <w:t>product-</w:t>
       </w:r>
+      <w:proofErr w:type="spellStart"/>
       <w:r>
         <w:t>api</w:t>
       </w:r>
+      <w:proofErr w:type="spellEnd"/>
       <w:r>
         <w:t>|</w:t>
       </w:r>
@@ -504,11 +1600,24 @@
         <w:t>delivery-secrets</w:t>
       </w:r>
       <w:r>
-        <w:t>”, with the keys required for start the project,(you can use infra/common/</w:t>
-      </w:r>
-      <w:r>
-        <w:t xml:space="preserve"> delivery-secrets.yaml</w:t>
-      </w:r>
+        <w:t xml:space="preserve">”, with the keys required for start the </w:t>
+      </w:r>
+      <w:proofErr w:type="gramStart"/>
+      <w:r>
+        <w:t>project,(</w:t>
+      </w:r>
+      <w:proofErr w:type="gramEnd"/>
+      <w:r>
+        <w:t>you can use infra/common/</w:t>
+      </w:r>
+      <w:r>
+        <w:t xml:space="preserve"> delivery-</w:t>
+      </w:r>
+      <w:proofErr w:type="spellStart"/>
+      <w:r>
+        <w:t>secrets.yaml</w:t>
+      </w:r>
+      <w:proofErr w:type="spellEnd"/>
       <w:r>
         <w:t xml:space="preserve"> as example)</w:t>
       </w:r>
@@ -705,6 +1814,95 @@
     </w:lvl>
   </w:abstractNum>
   <w:abstractNum w:abstractNumId="2" w15:restartNumberingAfterBreak="0">
+    <w:nsid w:val="1ADF176B"/>
+    <w:multiLevelType w:val="hybridMultilevel"/>
+    <w:tmpl w:val="35EE33AC"/>
+    <w:lvl w:ilvl="0" w:tplc="0409000F">
+      <w:start w:val="1"/>
+      <w:numFmt w:val="decimal"/>
+      <w:lvlText w:val="%1."/>
+      <w:lvlJc w:val="left"/>
+      <w:pPr>
+        <w:ind w:left="720" w:hanging="360"/>
+      </w:pPr>
+      <w:rPr>
+        <w:rFonts w:hint="default"/>
+      </w:rPr>
+    </w:lvl>
+    <w:lvl w:ilvl="1" w:tplc="04090019" w:tentative="1">
+      <w:start w:val="1"/>
+      <w:numFmt w:val="lowerLetter"/>
+      <w:lvlText w:val="%2."/>
+      <w:lvlJc w:val="left"/>
+      <w:pPr>
+        <w:ind w:left="1440" w:hanging="360"/>
+      </w:pPr>
+    </w:lvl>
+    <w:lvl w:ilvl="2" w:tplc="0409001B" w:tentative="1">
+      <w:start w:val="1"/>
+      <w:numFmt w:val="lowerRoman"/>
+      <w:lvlText w:val="%3."/>
+      <w:lvlJc w:val="right"/>
+      <w:pPr>
+        <w:ind w:left="2160" w:hanging="180"/>
+      </w:pPr>
+    </w:lvl>
+    <w:lvl w:ilvl="3" w:tplc="0409000F" w:tentative="1">
+      <w:start w:val="1"/>
+      <w:numFmt w:val="decimal"/>
+      <w:lvlText w:val="%4."/>
+      <w:lvlJc w:val="left"/>
+      <w:pPr>
+        <w:ind w:left="2880" w:hanging="360"/>
+      </w:pPr>
+    </w:lvl>
+    <w:lvl w:ilvl="4" w:tplc="04090019" w:tentative="1">
+      <w:start w:val="1"/>
+      <w:numFmt w:val="lowerLetter"/>
+      <w:lvlText w:val="%5."/>
+      <w:lvlJc w:val="left"/>
+      <w:pPr>
+        <w:ind w:left="3600" w:hanging="360"/>
+      </w:pPr>
+    </w:lvl>
+    <w:lvl w:ilvl="5" w:tplc="0409001B" w:tentative="1">
+      <w:start w:val="1"/>
+      <w:numFmt w:val="lowerRoman"/>
+      <w:lvlText w:val="%6."/>
+      <w:lvlJc w:val="right"/>
+      <w:pPr>
+        <w:ind w:left="4320" w:hanging="180"/>
+      </w:pPr>
+    </w:lvl>
+    <w:lvl w:ilvl="6" w:tplc="0409000F" w:tentative="1">
+      <w:start w:val="1"/>
+      <w:numFmt w:val="decimal"/>
+      <w:lvlText w:val="%7."/>
+      <w:lvlJc w:val="left"/>
+      <w:pPr>
+        <w:ind w:left="5040" w:hanging="360"/>
+      </w:pPr>
+    </w:lvl>
+    <w:lvl w:ilvl="7" w:tplc="04090019" w:tentative="1">
+      <w:start w:val="1"/>
+      <w:numFmt w:val="lowerLetter"/>
+      <w:lvlText w:val="%8."/>
+      <w:lvlJc w:val="left"/>
+      <w:pPr>
+        <w:ind w:left="5760" w:hanging="360"/>
+      </w:pPr>
+    </w:lvl>
+    <w:lvl w:ilvl="8" w:tplc="0409001B" w:tentative="1">
+      <w:start w:val="1"/>
+      <w:numFmt w:val="lowerRoman"/>
+      <w:lvlText w:val="%9."/>
+      <w:lvlJc w:val="right"/>
+      <w:pPr>
+        <w:ind w:left="6480" w:hanging="180"/>
+      </w:pPr>
+    </w:lvl>
+  </w:abstractNum>
+  <w:abstractNum w:abstractNumId="3" w15:restartNumberingAfterBreak="0">
     <w:nsid w:val="1F441B3A"/>
     <w:multiLevelType w:val="hybridMultilevel"/>
     <w:tmpl w:val="D4266BD6"/>
@@ -793,7 +1991,7 @@
       </w:pPr>
     </w:lvl>
   </w:abstractNum>
-  <w:abstractNum w:abstractNumId="3" w15:restartNumberingAfterBreak="0">
+  <w:abstractNum w:abstractNumId="4" w15:restartNumberingAfterBreak="0">
     <w:nsid w:val="3FA55EB9"/>
     <w:multiLevelType w:val="hybridMultilevel"/>
     <w:tmpl w:val="0A98A44E"/>
@@ -882,17 +2080,112 @@
       </w:pPr>
     </w:lvl>
   </w:abstractNum>
+  <w:abstractNum w:abstractNumId="5" w15:restartNumberingAfterBreak="0">
+    <w:nsid w:val="70F710A1"/>
+    <w:multiLevelType w:val="hybridMultilevel"/>
+    <w:tmpl w:val="9EAE1B1A"/>
+    <w:lvl w:ilvl="0" w:tplc="0409000F">
+      <w:start w:val="1"/>
+      <w:numFmt w:val="decimal"/>
+      <w:lvlText w:val="%1."/>
+      <w:lvlJc w:val="left"/>
+      <w:pPr>
+        <w:ind w:left="720" w:hanging="360"/>
+      </w:pPr>
+      <w:rPr>
+        <w:rFonts w:hint="default"/>
+      </w:rPr>
+    </w:lvl>
+    <w:lvl w:ilvl="1" w:tplc="04090019" w:tentative="1">
+      <w:start w:val="1"/>
+      <w:numFmt w:val="lowerLetter"/>
+      <w:lvlText w:val="%2."/>
+      <w:lvlJc w:val="left"/>
+      <w:pPr>
+        <w:ind w:left="1440" w:hanging="360"/>
+      </w:pPr>
+    </w:lvl>
+    <w:lvl w:ilvl="2" w:tplc="0409001B" w:tentative="1">
+      <w:start w:val="1"/>
+      <w:numFmt w:val="lowerRoman"/>
+      <w:lvlText w:val="%3."/>
+      <w:lvlJc w:val="right"/>
+      <w:pPr>
+        <w:ind w:left="2160" w:hanging="180"/>
+      </w:pPr>
+    </w:lvl>
+    <w:lvl w:ilvl="3" w:tplc="0409000F" w:tentative="1">
+      <w:start w:val="1"/>
+      <w:numFmt w:val="decimal"/>
+      <w:lvlText w:val="%4."/>
+      <w:lvlJc w:val="left"/>
+      <w:pPr>
+        <w:ind w:left="2880" w:hanging="360"/>
+      </w:pPr>
+    </w:lvl>
+    <w:lvl w:ilvl="4" w:tplc="04090019" w:tentative="1">
+      <w:start w:val="1"/>
+      <w:numFmt w:val="lowerLetter"/>
+      <w:lvlText w:val="%5."/>
+      <w:lvlJc w:val="left"/>
+      <w:pPr>
+        <w:ind w:left="3600" w:hanging="360"/>
+      </w:pPr>
+    </w:lvl>
+    <w:lvl w:ilvl="5" w:tplc="0409001B" w:tentative="1">
+      <w:start w:val="1"/>
+      <w:numFmt w:val="lowerRoman"/>
+      <w:lvlText w:val="%6."/>
+      <w:lvlJc w:val="right"/>
+      <w:pPr>
+        <w:ind w:left="4320" w:hanging="180"/>
+      </w:pPr>
+    </w:lvl>
+    <w:lvl w:ilvl="6" w:tplc="0409000F" w:tentative="1">
+      <w:start w:val="1"/>
+      <w:numFmt w:val="decimal"/>
+      <w:lvlText w:val="%7."/>
+      <w:lvlJc w:val="left"/>
+      <w:pPr>
+        <w:ind w:left="5040" w:hanging="360"/>
+      </w:pPr>
+    </w:lvl>
+    <w:lvl w:ilvl="7" w:tplc="04090019" w:tentative="1">
+      <w:start w:val="1"/>
+      <w:numFmt w:val="lowerLetter"/>
+      <w:lvlText w:val="%8."/>
+      <w:lvlJc w:val="left"/>
+      <w:pPr>
+        <w:ind w:left="5760" w:hanging="360"/>
+      </w:pPr>
+    </w:lvl>
+    <w:lvl w:ilvl="8" w:tplc="0409001B" w:tentative="1">
+      <w:start w:val="1"/>
+      <w:numFmt w:val="lowerRoman"/>
+      <w:lvlText w:val="%9."/>
+      <w:lvlJc w:val="right"/>
+      <w:pPr>
+        <w:ind w:left="6480" w:hanging="180"/>
+      </w:pPr>
+    </w:lvl>
+  </w:abstractNum>
   <w:num w:numId="1">
-    <w:abstractNumId w:val="3"/>
+    <w:abstractNumId w:val="4"/>
   </w:num>
   <w:num w:numId="2">
     <w:abstractNumId w:val="0"/>
   </w:num>
   <w:num w:numId="3">
-    <w:abstractNumId w:val="2"/>
+    <w:abstractNumId w:val="3"/>
   </w:num>
   <w:num w:numId="4">
     <w:abstractNumId w:val="1"/>
+  </w:num>
+  <w:num w:numId="5">
+    <w:abstractNumId w:val="2"/>
+  </w:num>
+  <w:num w:numId="6">
+    <w:abstractNumId w:val="5"/>
   </w:num>
 </w:numbering>
 </file>
@@ -1296,10 +2589,32 @@
     <w:name w:val="Normal"/>
     <w:qFormat/>
   </w:style>
+  <w:style w:type="paragraph" w:styleId="Heading4">
+    <w:name w:val="heading 4"/>
+    <w:basedOn w:val="Normal"/>
+    <w:next w:val="Normal"/>
+    <w:link w:val="Heading4Char"/>
+    <w:uiPriority w:val="9"/>
+    <w:semiHidden/>
+    <w:unhideWhenUsed/>
+    <w:qFormat/>
+    <w:rsid w:val="003D77AD"/>
+    <w:pPr>
+      <w:keepNext/>
+      <w:keepLines/>
+      <w:spacing w:before="40" w:after="0"/>
+      <w:outlineLvl w:val="3"/>
+    </w:pPr>
+    <w:rPr>
+      <w:rFonts w:asciiTheme="majorHAnsi" w:eastAsiaTheme="majorEastAsia" w:hAnsiTheme="majorHAnsi" w:cstheme="majorBidi"/>
+      <w:i/>
+      <w:iCs/>
+      <w:color w:val="2F5496" w:themeColor="accent1" w:themeShade="BF"/>
+    </w:rPr>
+  </w:style>
   <w:style w:type="character" w:default="1" w:styleId="DefaultParagraphFont">
     <w:name w:val="Default Paragraph Font"/>
     <w:uiPriority w:val="1"/>
-    <w:semiHidden/>
     <w:unhideWhenUsed/>
   </w:style>
   <w:style w:type="table" w:default="1" w:styleId="TableNormal">
@@ -1375,6 +2690,81 @@
     <w:rPr>
       <w:color w:val="605E5C"/>
       <w:shd w:val="clear" w:color="auto" w:fill="E1DFDD"/>
+    </w:rPr>
+  </w:style>
+  <w:style w:type="character" w:customStyle="1" w:styleId="Heading4Char">
+    <w:name w:val="Heading 4 Char"/>
+    <w:basedOn w:val="DefaultParagraphFont"/>
+    <w:link w:val="Heading4"/>
+    <w:uiPriority w:val="9"/>
+    <w:semiHidden/>
+    <w:rsid w:val="003D77AD"/>
+    <w:rPr>
+      <w:rFonts w:asciiTheme="majorHAnsi" w:eastAsiaTheme="majorEastAsia" w:hAnsiTheme="majorHAnsi" w:cstheme="majorBidi"/>
+      <w:i/>
+      <w:iCs/>
+      <w:color w:val="2F5496" w:themeColor="accent1" w:themeShade="BF"/>
+    </w:rPr>
+  </w:style>
+  <w:style w:type="paragraph" w:styleId="HTMLPreformatted">
+    <w:name w:val="HTML Preformatted"/>
+    <w:basedOn w:val="Normal"/>
+    <w:link w:val="HTMLPreformattedChar"/>
+    <w:uiPriority w:val="99"/>
+    <w:unhideWhenUsed/>
+    <w:rsid w:val="003D77AD"/>
+    <w:pPr>
+      <w:tabs>
+        <w:tab w:val="left" w:pos="916"/>
+        <w:tab w:val="left" w:pos="1832"/>
+        <w:tab w:val="left" w:pos="2748"/>
+        <w:tab w:val="left" w:pos="3664"/>
+        <w:tab w:val="left" w:pos="4580"/>
+        <w:tab w:val="left" w:pos="5496"/>
+        <w:tab w:val="left" w:pos="6412"/>
+        <w:tab w:val="left" w:pos="7328"/>
+        <w:tab w:val="left" w:pos="8244"/>
+        <w:tab w:val="left" w:pos="9160"/>
+        <w:tab w:val="left" w:pos="10076"/>
+        <w:tab w:val="left" w:pos="10992"/>
+        <w:tab w:val="left" w:pos="11908"/>
+        <w:tab w:val="left" w:pos="12824"/>
+        <w:tab w:val="left" w:pos="13740"/>
+        <w:tab w:val="left" w:pos="14656"/>
+      </w:tabs>
+      <w:spacing w:after="0" w:line="240" w:lineRule="auto"/>
+    </w:pPr>
+    <w:rPr>
+      <w:rFonts w:ascii="Courier New" w:eastAsia="Times New Roman" w:hAnsi="Courier New" w:cs="Courier New"/>
+      <w:sz w:val="20"/>
+      <w:szCs w:val="20"/>
+      <w:lang w:val="en-CO"/>
+    </w:rPr>
+  </w:style>
+  <w:style w:type="character" w:customStyle="1" w:styleId="HTMLPreformattedChar">
+    <w:name w:val="HTML Preformatted Char"/>
+    <w:basedOn w:val="DefaultParagraphFont"/>
+    <w:link w:val="HTMLPreformatted"/>
+    <w:uiPriority w:val="99"/>
+    <w:rsid w:val="003D77AD"/>
+    <w:rPr>
+      <w:rFonts w:ascii="Courier New" w:eastAsia="Times New Roman" w:hAnsi="Courier New" w:cs="Courier New"/>
+      <w:sz w:val="20"/>
+      <w:szCs w:val="20"/>
+      <w:lang w:val="en-CO"/>
+    </w:rPr>
+  </w:style>
+  <w:style w:type="character" w:styleId="HTMLCode">
+    <w:name w:val="HTML Code"/>
+    <w:basedOn w:val="DefaultParagraphFont"/>
+    <w:uiPriority w:val="99"/>
+    <w:semiHidden/>
+    <w:unhideWhenUsed/>
+    <w:rsid w:val="003D77AD"/>
+    <w:rPr>
+      <w:rFonts w:ascii="Courier New" w:eastAsia="Times New Roman" w:hAnsi="Courier New" w:cs="Courier New"/>
+      <w:sz w:val="20"/>
+      <w:szCs w:val="20"/>
     </w:rPr>
   </w:style>
 </w:styles>

</xml_diff>